<commit_message>
cambios en templates reporte
</commit_message>
<xml_diff>
--- a/api/auth/templates/rep_GA_GIYP.docx
+++ b/api/auth/templates/rep_GA_GIYP.docx
@@ -2,7 +2,6 @@
 <file path=word/document.xml><?xml version="1.0" encoding="utf-8"?>
 <w:document xmlns:wpc="http://schemas.microsoft.com/office/word/2010/wordprocessingCanvas" xmlns:cx="http://schemas.microsoft.com/office/drawing/2014/chartex" xmlns:cx1="http://schemas.microsoft.com/office/drawing/2015/9/8/chartex" xmlns:mc="http://schemas.openxmlformats.org/markup-compatibility/2006" xmlns:o="urn:schemas-microsoft-com:office:office" xmlns:r="http://schemas.openxmlformats.org/officeDocument/2006/relationships" xmlns:m="http://schemas.openxmlformats.org/officeDocument/2006/math" xmlns:v="urn:schemas-microsoft-com:vml" xmlns:wp14="http://schemas.microsoft.com/office/word/2010/wordprocessingDrawing" xmlns:wp="http://schemas.openxmlformats.org/drawingml/2006/wordprocessingDrawing" xmlns:w10="urn:schemas-microsoft-com:office:word" xmlns:w="http://schemas.openxmlformats.org/wordprocessingml/2006/main" xmlns:w14="http://schemas.microsoft.com/office/word/2010/wordml" xmlns:w15="http://schemas.microsoft.com/office/word/2012/wordml" xmlns:w16se="http://schemas.microsoft.com/office/word/2015/wordml/symex" xmlns:wpg="http://schemas.microsoft.com/office/word/2010/wordprocessingGroup" xmlns:wpi="http://schemas.microsoft.com/office/word/2010/wordprocessingInk" xmlns:wne="http://schemas.microsoft.com/office/word/2006/wordml" xmlns:wps="http://schemas.microsoft.com/office/word/2010/wordprocessingShape" mc:Ignorable="w14 w15 w16se wp14">
   <w:body>
-    <w:p/>
     <w:p>
       <w:pPr>
         <w:jc w:val="center"/>
@@ -14,6 +13,8 @@
           <w:lang w:val="es-ES"/>
         </w:rPr>
       </w:pPr>
+      <w:bookmarkStart w:id="0" w:name="_GoBack"/>
+      <w:bookmarkEnd w:id="0"/>
       <w:r>
         <w:rPr>
           <w:b/>
@@ -32,8 +33,6 @@
           <w:lang w:val="es-ES"/>
         </w:rPr>
       </w:pPr>
-      <w:bookmarkStart w:id="0" w:name="_GoBack"/>
-      <w:bookmarkEnd w:id="0"/>
     </w:p>
     <w:p>
       <w:pPr>
@@ -1207,7 +1206,7 @@
       <w:headerReference w:type="default" r:id="rId8"/>
       <w:footerReference w:type="default" r:id="rId9"/>
       <w:pgSz w:w="11906" w:h="16838"/>
-      <w:pgMar w:top="1955" w:right="1701" w:bottom="1417" w:left="1701" w:header="419" w:footer="470" w:gutter="0"/>
+      <w:pgMar w:top="2127" w:right="1701" w:bottom="1417" w:left="1701" w:header="419" w:footer="470" w:gutter="0"/>
       <w:cols w:space="708"/>
       <w:docGrid w:linePitch="360"/>
     </w:sectPr>
@@ -1505,7 +1504,7 @@
           <wp:extent cx="520995" cy="10749516"/>
           <wp:effectExtent l="0" t="0" r="0" b="0"/>
           <wp:wrapNone/>
-          <wp:docPr id="4" name="Imagen 4" descr="S:\0 secgral\DISEÑOS\SG - IMAGEN INSTITUCIONAL - PAPELERIA\2. Hoja Mebretada\2. Hoja Membretada Salto Grande - CURVAS para Imprenta_2_2-01.jpg"/>
+          <wp:docPr id="6" name="Imagen 6" descr="S:\0 secgral\DISEÑOS\SG - IMAGEN INSTITUCIONAL - PAPELERIA\2. Hoja Mebretada\2. Hoja Membretada Salto Grande - CURVAS para Imprenta_2_2-01.jpg"/>
           <wp:cNvGraphicFramePr>
             <a:graphicFrameLocks xmlns:a="http://schemas.openxmlformats.org/drawingml/2006/main" noChangeAspect="1"/>
           </wp:cNvGraphicFramePr>
@@ -1576,7 +1575,7 @@
           <wp:extent cx="1681480" cy="866775"/>
           <wp:effectExtent l="0" t="0" r="0" b="9525"/>
           <wp:wrapSquare wrapText="bothSides"/>
-          <wp:docPr id="13" name="Imagen 13" descr="S:\0 secgral\DISEÑOS\SG - IMAGEN INSTITUCIONAL - Papeleria - Formularios\2. Hoja Mebretada\2. Hoja Membretada Salto Grande -3-02.png"/>
+          <wp:docPr id="7" name="Imagen 7" descr="S:\0 secgral\DISEÑOS\SG - IMAGEN INSTITUCIONAL - Papeleria - Formularios\2. Hoja Mebretada\2. Hoja Membretada Salto Grande -3-02.png"/>
           <wp:cNvGraphicFramePr>
             <a:graphicFrameLocks xmlns:a="http://schemas.openxmlformats.org/drawingml/2006/main" noChangeAspect="1"/>
           </wp:cNvGraphicFramePr>
@@ -3745,7 +3744,7 @@
 </file>
 
 <file path=customXml/itemProps1.xml><?xml version="1.0" encoding="utf-8"?>
-<ds:datastoreItem xmlns:ds="http://schemas.openxmlformats.org/officeDocument/2006/customXml" ds:itemID="{5E8EF338-13DE-4E82-B80F-9F0072DB856C}">
+<ds:datastoreItem xmlns:ds="http://schemas.openxmlformats.org/officeDocument/2006/customXml" ds:itemID="{FE1B407F-E8B1-4E2D-B2DC-55C8D33B42DE}">
   <ds:schemaRefs>
     <ds:schemaRef ds:uri="http://schemas.openxmlformats.org/officeDocument/2006/bibliography"/>
   </ds:schemaRefs>

</xml_diff>

<commit_message>
nuevo logo en cursor y en reportes
</commit_message>
<xml_diff>
--- a/api/auth/templates/rep_GA_GIYP.docx
+++ b/api/auth/templates/rep_GA_GIYP.docx
@@ -52,21 +52,7 @@
         <w:rPr>
           <w:lang w:val="es-ES"/>
         </w:rPr>
-        <w:t>{</w:t>
-      </w:r>
-      <w:proofErr w:type="spellStart"/>
-      <w:r>
-        <w:rPr>
-          <w:lang w:val="es-ES"/>
-        </w:rPr>
-        <w:t>GrupoAccion</w:t>
-      </w:r>
-      <w:proofErr w:type="spellEnd"/>
-      <w:r>
-        <w:rPr>
-          <w:lang w:val="es-ES"/>
-        </w:rPr>
-        <w:t>}</w:t>
+        <w:t>{GrupoAccion}</w:t>
       </w:r>
     </w:p>
     <w:p>
@@ -87,21 +73,7 @@
         <w:rPr>
           <w:lang w:val="es-ES"/>
         </w:rPr>
-        <w:t>{</w:t>
-      </w:r>
-      <w:proofErr w:type="spellStart"/>
-      <w:r>
-        <w:rPr>
-          <w:lang w:val="es-ES"/>
-        </w:rPr>
-        <w:t>FechaRpt</w:t>
-      </w:r>
-      <w:proofErr w:type="spellEnd"/>
-      <w:r>
-        <w:rPr>
-          <w:lang w:val="es-ES"/>
-        </w:rPr>
-        <w:t>}</w:t>
+        <w:t>{FechaRpt}</w:t>
       </w:r>
     </w:p>
     <w:p>
@@ -122,41 +94,7 @@
         <w:rPr>
           <w:lang w:val="es-ES"/>
         </w:rPr>
-        <w:t xml:space="preserve"> </w:t>
-      </w:r>
-      <w:r>
-        <w:rPr>
-          <w:lang w:val="es-ES"/>
-        </w:rPr>
-        <w:t>{</w:t>
-      </w:r>
-      <w:proofErr w:type="spellStart"/>
-      <w:r>
-        <w:rPr>
-          <w:lang w:val="es-ES"/>
-        </w:rPr>
-        <w:t>FechaIni</w:t>
-      </w:r>
-      <w:proofErr w:type="spellEnd"/>
-      <w:r>
-        <w:rPr>
-          <w:lang w:val="es-ES"/>
-        </w:rPr>
-        <w:t>} – {</w:t>
-      </w:r>
-      <w:proofErr w:type="spellStart"/>
-      <w:r>
-        <w:rPr>
-          <w:lang w:val="es-ES"/>
-        </w:rPr>
-        <w:t>FechaFin</w:t>
-      </w:r>
-      <w:proofErr w:type="spellEnd"/>
-      <w:r>
-        <w:rPr>
-          <w:lang w:val="es-ES"/>
-        </w:rPr>
-        <w:t>}</w:t>
+        <w:t xml:space="preserve"> {FechaIni} – {FechaFin}</w:t>
       </w:r>
       <w:r>
         <w:rPr>
@@ -208,21 +146,7 @@
         <w:rPr>
           <w:lang w:val="es-ES"/>
         </w:rPr>
-        <w:t>{</w:t>
-      </w:r>
-      <w:proofErr w:type="spellStart"/>
-      <w:r>
-        <w:rPr>
-          <w:lang w:val="es-ES"/>
-        </w:rPr>
-        <w:t>cantTareas</w:t>
-      </w:r>
-      <w:proofErr w:type="spellEnd"/>
-      <w:r>
-        <w:rPr>
-          <w:lang w:val="es-ES"/>
-        </w:rPr>
-        <w:t>}</w:t>
+        <w:t>{cantTareas}</w:t>
       </w:r>
       <w:r>
         <w:rPr>
@@ -258,21 +182,7 @@
         <w:rPr>
           <w:lang w:val="es-ES"/>
         </w:rPr>
-        <w:t>{</w:t>
-      </w:r>
-      <w:proofErr w:type="spellStart"/>
-      <w:r>
-        <w:rPr>
-          <w:lang w:val="es-ES"/>
-        </w:rPr>
-        <w:t>cantEjec</w:t>
-      </w:r>
-      <w:proofErr w:type="spellEnd"/>
-      <w:r>
-        <w:rPr>
-          <w:lang w:val="es-ES"/>
-        </w:rPr>
-        <w:t>}</w:t>
+        <w:t>{cantEjec}</w:t>
       </w:r>
       <w:r>
         <w:rPr>
@@ -308,21 +218,7 @@
         <w:rPr>
           <w:lang w:val="es-ES"/>
         </w:rPr>
-        <w:t>{</w:t>
-      </w:r>
-      <w:proofErr w:type="spellStart"/>
-      <w:r>
-        <w:rPr>
-          <w:lang w:val="es-ES"/>
-        </w:rPr>
-        <w:t>cantVenc</w:t>
-      </w:r>
-      <w:proofErr w:type="spellEnd"/>
-      <w:r>
-        <w:rPr>
-          <w:lang w:val="es-ES"/>
-        </w:rPr>
-        <w:t>}</w:t>
+        <w:t>{cantVenc}</w:t>
       </w:r>
       <w:r>
         <w:rPr>
@@ -358,21 +254,7 @@
         <w:rPr>
           <w:lang w:val="es-ES"/>
         </w:rPr>
-        <w:t>{</w:t>
-      </w:r>
-      <w:proofErr w:type="spellStart"/>
-      <w:r>
-        <w:rPr>
-          <w:lang w:val="es-ES"/>
-        </w:rPr>
-        <w:t>cantCanc</w:t>
-      </w:r>
-      <w:proofErr w:type="spellEnd"/>
-      <w:r>
-        <w:rPr>
-          <w:lang w:val="es-ES"/>
-        </w:rPr>
-        <w:t>}</w:t>
+        <w:t>{cantCanc}</w:t>
       </w:r>
       <w:r>
         <w:rPr>
@@ -480,21 +362,7 @@
               <w:rPr>
                 <w:rFonts w:ascii="Calibri" w:hAnsi="Calibri"/>
               </w:rPr>
-              <w:t>{#TV}{</w:t>
-            </w:r>
-            <w:proofErr w:type="spellStart"/>
-            <w:r>
-              <w:rPr>
-                <w:rFonts w:ascii="Calibri" w:hAnsi="Calibri"/>
-              </w:rPr>
-              <w:t>Descr</w:t>
-            </w:r>
-            <w:proofErr w:type="spellEnd"/>
-            <w:r>
-              <w:rPr>
-                <w:rFonts w:ascii="Calibri" w:hAnsi="Calibri"/>
-              </w:rPr>
-              <w:t>}</w:t>
+              <w:t>{#TV}{Descr}</w:t>
             </w:r>
           </w:p>
         </w:tc>
@@ -510,21 +378,7 @@
               <w:rPr>
                 <w:rFonts w:ascii="Calibri" w:hAnsi="Calibri"/>
               </w:rPr>
-              <w:t>{</w:t>
-            </w:r>
-            <w:proofErr w:type="spellStart"/>
-            <w:r>
-              <w:rPr>
-                <w:rFonts w:ascii="Calibri" w:hAnsi="Calibri"/>
-              </w:rPr>
-              <w:t>Freq</w:t>
-            </w:r>
-            <w:proofErr w:type="spellEnd"/>
-            <w:r>
-              <w:rPr>
-                <w:rFonts w:ascii="Calibri" w:hAnsi="Calibri"/>
-              </w:rPr>
-              <w:t>}</w:t>
+              <w:t>{Freq}</w:t>
             </w:r>
           </w:p>
         </w:tc>
@@ -540,21 +394,7 @@
               <w:rPr>
                 <w:rFonts w:ascii="Calibri" w:hAnsi="Calibri"/>
               </w:rPr>
-              <w:t>{</w:t>
-            </w:r>
-            <w:proofErr w:type="spellStart"/>
-            <w:r>
-              <w:rPr>
-                <w:rFonts w:ascii="Calibri" w:hAnsi="Calibri"/>
-              </w:rPr>
-              <w:t>Venc</w:t>
-            </w:r>
-            <w:proofErr w:type="spellEnd"/>
-            <w:r>
-              <w:rPr>
-                <w:rFonts w:ascii="Calibri" w:hAnsi="Calibri"/>
-              </w:rPr>
-              <w:t>}{/TV}</w:t>
+              <w:t>{Venc}{/TV}</w:t>
             </w:r>
           </w:p>
         </w:tc>
@@ -576,21 +416,7 @@
               <w:rPr>
                 <w:rFonts w:ascii="Calibri" w:hAnsi="Calibri"/>
               </w:rPr>
-              <w:t>{#</w:t>
-            </w:r>
-            <w:proofErr w:type="spellStart"/>
-            <w:r>
-              <w:rPr>
-                <w:rFonts w:ascii="Calibri" w:hAnsi="Calibri"/>
-              </w:rPr>
-              <w:t>sinTareas</w:t>
-            </w:r>
-            <w:proofErr w:type="spellEnd"/>
-            <w:r>
-              <w:rPr>
-                <w:rFonts w:ascii="Calibri" w:hAnsi="Calibri"/>
-              </w:rPr>
-              <w:t>}</w:t>
+              <w:t>{#sinTareas}</w:t>
             </w:r>
             <w:r>
               <w:rPr>
@@ -632,16 +458,7 @@
           <w:sz w:val="22"/>
           <w:u w:val="single"/>
         </w:rPr>
-        <w:t xml:space="preserve">Comentarios sobre las actividades </w:t>
-      </w:r>
-      <w:r>
-        <w:rPr>
-          <w:rFonts w:ascii="Arial" w:eastAsia="Arial" w:hAnsi="Arial"/>
-          <w:b/>
-          <w:sz w:val="22"/>
-          <w:u w:val="single"/>
-        </w:rPr>
-        <w:t>vinculadas al PSP</w:t>
+        <w:t>Comentarios sobre las actividades vinculadas al PSP</w:t>
       </w:r>
       <w:r>
         <w:rPr>
@@ -683,23 +500,7 @@
           <w:sz w:val="18"/>
           <w:szCs w:val="18"/>
         </w:rPr>
-        <w:t>ecambios, obras, mantenimientos,</w:t>
-      </w:r>
-      <w:r>
-        <w:rPr>
-          <w:rFonts w:ascii="Arial" w:eastAsia="Arial" w:hAnsi="Arial"/>
-          <w:sz w:val="18"/>
-          <w:szCs w:val="18"/>
-        </w:rPr>
-        <w:t xml:space="preserve"> problemas, estudios,</w:t>
-      </w:r>
-      <w:r>
-        <w:rPr>
-          <w:rFonts w:ascii="Arial" w:eastAsia="Arial" w:hAnsi="Arial"/>
-          <w:sz w:val="18"/>
-          <w:szCs w:val="18"/>
-        </w:rPr>
-        <w:t xml:space="preserve"> cancelaciones, valores esperados, resultados, planes de acción futuros, etc</w:t>
+        <w:t>ecambios, obras, mantenimientos, problemas, estudios, cancelaciones, valores esperados, resultados, planes de acción futuros, etc</w:t>
       </w:r>
       <w:r>
         <w:rPr>
@@ -733,7 +534,7 @@
         <w:pStyle w:val="Prrafodelista"/>
         <w:numPr>
           <w:ilvl w:val="0"/>
-          <w:numId w:val="6"/>
+          <w:numId w:val="5"/>
         </w:numPr>
         <w:spacing w:after="120"/>
         <w:ind w:left="284" w:hanging="284"/>
@@ -750,23 +551,7 @@
           <w:b/>
           <w:sz w:val="22"/>
         </w:rPr>
-        <w:t xml:space="preserve">En referencia a la instrumentación </w:t>
-      </w:r>
-      <w:r>
-        <w:rPr>
-          <w:rFonts w:ascii="Arial" w:eastAsia="Arial" w:hAnsi="Arial"/>
-          <w:b/>
-          <w:sz w:val="22"/>
-        </w:rPr>
-        <w:t>de Auscultación,</w:t>
-      </w:r>
-      <w:r>
-        <w:rPr>
-          <w:rFonts w:ascii="Arial" w:eastAsia="Arial" w:hAnsi="Arial"/>
-          <w:b/>
-          <w:sz w:val="22"/>
-        </w:rPr>
-        <w:t xml:space="preserve"> se realizan los siguientes comentarios:</w:t>
+        <w:t>En referencia a la instrumentación de Auscultación, se realizan los siguientes comentarios:</w:t>
       </w:r>
     </w:p>
     <w:p>
@@ -802,7 +587,7 @@
         <w:pStyle w:val="Prrafodelista"/>
         <w:numPr>
           <w:ilvl w:val="0"/>
-          <w:numId w:val="6"/>
+          <w:numId w:val="5"/>
         </w:numPr>
         <w:spacing w:after="120"/>
         <w:ind w:left="284" w:hanging="284"/>
@@ -819,25 +604,7 @@
           <w:b/>
           <w:sz w:val="22"/>
         </w:rPr>
-        <w:t xml:space="preserve">En referencia a las inspecciones visuales del Sector </w:t>
-      </w:r>
-      <w:proofErr w:type="spellStart"/>
-      <w:r>
-        <w:rPr>
-          <w:rFonts w:ascii="Arial" w:eastAsia="Arial" w:hAnsi="Arial"/>
-          <w:b/>
-          <w:sz w:val="22"/>
-        </w:rPr>
-        <w:t>AyV</w:t>
-      </w:r>
-      <w:proofErr w:type="spellEnd"/>
-      <w:r>
-        <w:rPr>
-          <w:rFonts w:ascii="Arial" w:eastAsia="Arial" w:hAnsi="Arial"/>
-          <w:b/>
-          <w:sz w:val="22"/>
-        </w:rPr>
-        <w:t xml:space="preserve"> </w:t>
+        <w:t xml:space="preserve">En referencia a las inspecciones visuales del Sector AyV </w:t>
       </w:r>
       <w:r>
         <w:rPr>
@@ -896,7 +663,7 @@
         <w:pStyle w:val="Prrafodelista"/>
         <w:numPr>
           <w:ilvl w:val="0"/>
-          <w:numId w:val="6"/>
+          <w:numId w:val="5"/>
         </w:numPr>
         <w:spacing w:after="120"/>
         <w:ind w:left="284" w:hanging="284"/>
@@ -913,25 +680,7 @@
           <w:b/>
           <w:sz w:val="22"/>
         </w:rPr>
-        <w:t xml:space="preserve">En referencia a las inspecciones visuales del Sector </w:t>
-      </w:r>
-      <w:proofErr w:type="spellStart"/>
-      <w:r>
-        <w:rPr>
-          <w:rFonts w:ascii="Arial" w:eastAsia="Arial" w:hAnsi="Arial"/>
-          <w:b/>
-          <w:sz w:val="22"/>
-        </w:rPr>
-        <w:t>MyO</w:t>
-      </w:r>
-      <w:proofErr w:type="spellEnd"/>
-      <w:r>
-        <w:rPr>
-          <w:rFonts w:ascii="Arial" w:eastAsia="Arial" w:hAnsi="Arial"/>
-          <w:b/>
-          <w:sz w:val="22"/>
-        </w:rPr>
-        <w:t xml:space="preserve"> </w:t>
+        <w:t xml:space="preserve">En referencia a las inspecciones visuales del Sector MyO </w:t>
       </w:r>
       <w:r>
         <w:rPr>
@@ -956,14 +705,7 @@
           <w:rFonts w:ascii="Arial" w:eastAsia="Arial" w:hAnsi="Arial"/>
           <w:sz w:val="22"/>
         </w:rPr>
-        <w:t>{Comment</w:t>
-      </w:r>
-      <w:r>
-        <w:rPr>
-          <w:rFonts w:ascii="Arial" w:eastAsia="Arial" w:hAnsi="Arial"/>
-          <w:sz w:val="22"/>
-        </w:rPr>
-        <w:t>3}</w:t>
+        <w:t>{Comment3}</w:t>
       </w:r>
     </w:p>
     <w:p>
@@ -982,7 +724,7 @@
         <w:pStyle w:val="Prrafodelista"/>
         <w:numPr>
           <w:ilvl w:val="0"/>
-          <w:numId w:val="6"/>
+          <w:numId w:val="5"/>
         </w:numPr>
         <w:spacing w:after="120"/>
         <w:ind w:left="284" w:hanging="284"/>
@@ -999,41 +741,7 @@
           <w:b/>
           <w:sz w:val="22"/>
         </w:rPr>
-        <w:t>En referencia a las</w:t>
-      </w:r>
-      <w:r>
-        <w:rPr>
-          <w:rFonts w:ascii="Arial" w:eastAsia="Arial" w:hAnsi="Arial"/>
-          <w:b/>
-          <w:sz w:val="22"/>
-        </w:rPr>
-        <w:t xml:space="preserve"> </w:t>
-      </w:r>
-      <w:r>
-        <w:rPr>
-          <w:rFonts w:ascii="Arial" w:eastAsia="Arial" w:hAnsi="Arial"/>
-          <w:b/>
-          <w:sz w:val="22"/>
-        </w:rPr>
-        <w:t xml:space="preserve">acciones de mantenimiento del Sector </w:t>
-      </w:r>
-      <w:proofErr w:type="spellStart"/>
-      <w:r>
-        <w:rPr>
-          <w:rFonts w:ascii="Arial" w:eastAsia="Arial" w:hAnsi="Arial"/>
-          <w:b/>
-          <w:sz w:val="22"/>
-        </w:rPr>
-        <w:t>MyO</w:t>
-      </w:r>
-      <w:proofErr w:type="spellEnd"/>
-      <w:r>
-        <w:rPr>
-          <w:rFonts w:ascii="Arial" w:eastAsia="Arial" w:hAnsi="Arial"/>
-          <w:b/>
-          <w:sz w:val="22"/>
-        </w:rPr>
-        <w:t xml:space="preserve"> </w:t>
+        <w:t xml:space="preserve">En referencia a las acciones de mantenimiento del Sector MyO </w:t>
       </w:r>
       <w:r>
         <w:rPr>
@@ -1086,7 +794,7 @@
         <w:pStyle w:val="Prrafodelista"/>
         <w:numPr>
           <w:ilvl w:val="0"/>
-          <w:numId w:val="6"/>
+          <w:numId w:val="5"/>
         </w:numPr>
         <w:spacing w:after="120"/>
         <w:ind w:left="284" w:hanging="284"/>
@@ -1103,6 +811,7 @@
           <w:b/>
           <w:sz w:val="22"/>
         </w:rPr>
+        <w:lastRenderedPageBreak/>
         <w:t xml:space="preserve">En referencia a las acciones de mantenimiento por desmalezado realizadas por el AGA se realizan los siguientes comentarios: </w:t>
       </w:r>
       <w:r>
@@ -1147,7 +856,7 @@
         <w:pStyle w:val="Prrafodelista"/>
         <w:numPr>
           <w:ilvl w:val="0"/>
-          <w:numId w:val="6"/>
+          <w:numId w:val="5"/>
         </w:numPr>
         <w:spacing w:after="120"/>
         <w:ind w:left="284" w:hanging="284"/>
@@ -1189,12 +898,14 @@
           <w:rFonts w:ascii="Arial" w:eastAsia="Arial" w:hAnsi="Arial"/>
           <w:sz w:val="22"/>
         </w:rPr>
-        <w:lastRenderedPageBreak/>
         <w:t>{Comment6}</w:t>
       </w:r>
     </w:p>
     <w:p>
       <w:pPr>
+        <w:tabs>
+          <w:tab w:val="left" w:pos="3300"/>
+        </w:tabs>
         <w:rPr>
           <w:rFonts w:ascii="Arial" w:hAnsi="Arial" w:cs="Arial"/>
           <w:sz w:val="20"/>
@@ -1206,7 +917,7 @@
       <w:headerReference w:type="default" r:id="rId8"/>
       <w:footerReference w:type="default" r:id="rId9"/>
       <w:pgSz w:w="11906" w:h="16838"/>
-      <w:pgMar w:top="2127" w:right="1701" w:bottom="1417" w:left="1701" w:header="419" w:footer="470" w:gutter="0"/>
+      <w:pgMar w:top="3686" w:right="1701" w:bottom="1417" w:left="1701" w:header="425" w:footer="470" w:gutter="0"/>
       <w:cols w:space="708"/>
       <w:docGrid w:linePitch="360"/>
     </w:sectPr>
@@ -1258,7 +969,6 @@
       <w:ind w:left="-567" w:right="-852"/>
       <w:rPr>
         <w:rFonts w:ascii="Arial" w:hAnsi="Arial" w:cs="Arial"/>
-        <w:b/>
         <w:spacing w:val="-4"/>
         <w:sz w:val="16"/>
         <w:szCs w:val="16"/>
@@ -1266,75 +976,22 @@
     </w:pPr>
     <w:r>
       <w:rPr>
-        <w:rFonts w:ascii="Arial" w:hAnsi="Arial" w:cs="Arial"/>
-        <w:b/>
-        <w:spacing w:val="-4"/>
-        <w:sz w:val="16"/>
-        <w:szCs w:val="16"/>
-      </w:rPr>
-      <w:t>{</w:t>
-    </w:r>
-    <w:proofErr w:type="spellStart"/>
-    <w:r>
-      <w:rPr>
-        <w:rFonts w:ascii="Arial" w:hAnsi="Arial" w:cs="Arial"/>
-        <w:b/>
-        <w:spacing w:val="-4"/>
-        <w:sz w:val="16"/>
-        <w:szCs w:val="16"/>
-      </w:rPr>
-      <w:t>GrupoAccion</w:t>
-    </w:r>
-    <w:proofErr w:type="spellEnd"/>
-    <w:r>
-      <w:rPr>
-        <w:rFonts w:ascii="Arial" w:hAnsi="Arial" w:cs="Arial"/>
-        <w:b/>
-        <w:spacing w:val="-4"/>
-        <w:sz w:val="16"/>
-        <w:szCs w:val="16"/>
-      </w:rPr>
-      <w:t>}</w:t>
-    </w:r>
-    <w:r>
-      <w:rPr>
-        <w:rFonts w:ascii="Arial" w:hAnsi="Arial" w:cs="Arial"/>
-        <w:spacing w:val="-4"/>
-        <w:sz w:val="20"/>
-        <w:szCs w:val="20"/>
-      </w:rPr>
-      <w:tab/>
-    </w:r>
-  </w:p>
-  <w:p>
-    <w:pPr>
-      <w:ind w:left="-567"/>
-      <w:rPr>
-        <w:rFonts w:ascii="Myriad Pro" w:hAnsi="Myriad Pro"/>
-        <w:spacing w:val="4"/>
-        <w:w w:val="90"/>
-        <w:sz w:val="10"/>
-        <w:szCs w:val="10"/>
-      </w:rPr>
-    </w:pPr>
-    <w:r>
-      <w:rPr>
         <w:noProof/>
         <w:lang w:val="es-419" w:eastAsia="es-419"/>
       </w:rPr>
       <mc:AlternateContent>
         <mc:Choice Requires="wps">
           <w:drawing>
-            <wp:anchor distT="4294967295" distB="4294967295" distL="114300" distR="114300" simplePos="0" relativeHeight="251678720" behindDoc="0" locked="0" layoutInCell="1" allowOverlap="1" wp14:anchorId="43530705" wp14:editId="634120C2">
+            <wp:anchor distT="4294967295" distB="4294967295" distL="114300" distR="114300" simplePos="0" relativeHeight="251661312" behindDoc="0" locked="0" layoutInCell="1" allowOverlap="1" wp14:anchorId="43530705" wp14:editId="634120C2">
               <wp:simplePos x="0" y="0"/>
               <wp:positionH relativeFrom="column">
-                <wp:posOffset>-364490</wp:posOffset>
+                <wp:posOffset>-365760</wp:posOffset>
               </wp:positionH>
               <wp:positionV relativeFrom="paragraph">
-                <wp:posOffset>25399</wp:posOffset>
+                <wp:posOffset>146050</wp:posOffset>
               </wp:positionV>
-              <wp:extent cx="3248660" cy="0"/>
-              <wp:effectExtent l="0" t="0" r="27940" b="19050"/>
+              <wp:extent cx="5010150" cy="9525"/>
+              <wp:effectExtent l="0" t="0" r="19050" b="28575"/>
               <wp:wrapNone/>
               <wp:docPr id="3" name="Conector recto 3"/>
               <wp:cNvGraphicFramePr>
@@ -1349,7 +1006,7 @@
                     <wps:spPr>
                       <a:xfrm>
                         <a:off x="0" y="0"/>
-                        <a:ext cx="3248660" cy="0"/>
+                        <a:ext cx="5010150" cy="9525"/>
                       </a:xfrm>
                       <a:prstGeom prst="line">
                         <a:avLst/>
@@ -1381,13 +1038,101 @@
         </mc:Choice>
         <mc:Fallback>
           <w:pict>
-            <v:line w14:anchorId="362E43EA" id="Conector recto 3" o:spid="_x0000_s1026" style="position:absolute;z-index:251678720;visibility:visible;mso-wrap-style:square;mso-width-percent:0;mso-height-percent:0;mso-wrap-distance-left:9pt;mso-wrap-distance-top:-3e-5mm;mso-wrap-distance-right:9pt;mso-wrap-distance-bottom:-3e-5mm;mso-position-horizontal:absolute;mso-position-horizontal-relative:text;mso-position-vertical:absolute;mso-position-vertical-relative:text;mso-width-percent:0;mso-height-percent:0;mso-width-relative:margin;mso-height-relative:page" from="-28.7pt,2pt" to="227.1pt,2pt" o:gfxdata="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">
+            <v:line w14:anchorId="4AE370B9" id="Conector recto 3" o:spid="_x0000_s1026" style="position:absolute;z-index:251661312;visibility:visible;mso-wrap-style:square;mso-width-percent:0;mso-height-percent:0;mso-wrap-distance-left:9pt;mso-wrap-distance-top:-3e-5mm;mso-wrap-distance-right:9pt;mso-wrap-distance-bottom:-3e-5mm;mso-position-horizontal:absolute;mso-position-horizontal-relative:text;mso-position-vertical:absolute;mso-position-vertical-relative:text;mso-width-percent:0;mso-height-percent:0;mso-width-relative:margin;mso-height-relative:page" from="-28.8pt,11.5pt" to="365.7pt,12.25pt" o:gfxdata="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">
               <o:lock v:ext="edit" shapetype="f"/>
             </v:line>
           </w:pict>
         </mc:Fallback>
       </mc:AlternateContent>
     </w:r>
+    <w:r>
+      <w:rPr>
+        <w:rFonts w:ascii="Arial" w:hAnsi="Arial" w:cs="Arial"/>
+        <w:b/>
+        <w:spacing w:val="-4"/>
+        <w:sz w:val="16"/>
+        <w:szCs w:val="16"/>
+      </w:rPr>
+      <w:t>{GrupoAccion}</w:t>
+    </w:r>
+    <w:r>
+      <w:rPr>
+        <w:rFonts w:ascii="Arial" w:hAnsi="Arial" w:cs="Arial"/>
+        <w:spacing w:val="-4"/>
+        <w:sz w:val="20"/>
+        <w:szCs w:val="20"/>
+      </w:rPr>
+      <w:tab/>
+    </w:r>
+    <w:r>
+      <w:rPr>
+        <w:rFonts w:ascii="Arial" w:hAnsi="Arial" w:cs="Arial"/>
+        <w:spacing w:val="4"/>
+        <w:w w:val="90"/>
+        <w:sz w:val="16"/>
+        <w:szCs w:val="16"/>
+      </w:rPr>
+      <w:t xml:space="preserve">Pág. </w:t>
+    </w:r>
+    <w:r>
+      <w:rPr>
+        <w:rFonts w:ascii="Arial" w:hAnsi="Arial" w:cs="Arial"/>
+        <w:spacing w:val="-4"/>
+        <w:sz w:val="16"/>
+        <w:szCs w:val="16"/>
+      </w:rPr>
+      <w:fldChar w:fldCharType="begin"/>
+    </w:r>
+    <w:r>
+      <w:rPr>
+        <w:rFonts w:ascii="Arial" w:hAnsi="Arial" w:cs="Arial"/>
+        <w:spacing w:val="-4"/>
+        <w:sz w:val="16"/>
+        <w:szCs w:val="16"/>
+      </w:rPr>
+      <w:instrText>PAGE   \* MERGEFORMAT</w:instrText>
+    </w:r>
+    <w:r>
+      <w:rPr>
+        <w:rFonts w:ascii="Arial" w:hAnsi="Arial" w:cs="Arial"/>
+        <w:spacing w:val="-4"/>
+        <w:sz w:val="16"/>
+        <w:szCs w:val="16"/>
+      </w:rPr>
+      <w:fldChar w:fldCharType="separate"/>
+    </w:r>
+    <w:r>
+      <w:rPr>
+        <w:rFonts w:ascii="Arial" w:hAnsi="Arial" w:cs="Arial"/>
+        <w:noProof/>
+        <w:spacing w:val="-4"/>
+        <w:sz w:val="16"/>
+        <w:szCs w:val="16"/>
+        <w:lang w:val="es-ES"/>
+      </w:rPr>
+      <w:t>2</w:t>
+    </w:r>
+    <w:r>
+      <w:rPr>
+        <w:rFonts w:ascii="Arial" w:hAnsi="Arial" w:cs="Arial"/>
+        <w:spacing w:val="-4"/>
+        <w:sz w:val="16"/>
+        <w:szCs w:val="16"/>
+      </w:rPr>
+      <w:fldChar w:fldCharType="end"/>
+    </w:r>
+  </w:p>
+  <w:p>
+    <w:pPr>
+      <w:ind w:left="-567"/>
+      <w:rPr>
+        <w:rFonts w:ascii="Myriad Pro" w:hAnsi="Myriad Pro"/>
+        <w:spacing w:val="4"/>
+        <w:w w:val="90"/>
+        <w:sz w:val="10"/>
+        <w:szCs w:val="10"/>
+      </w:rPr>
+    </w:pPr>
   </w:p>
   <w:p>
     <w:pPr>
@@ -1408,29 +1153,7 @@
         <w:sz w:val="15"/>
         <w:szCs w:val="15"/>
       </w:rPr>
-      <w:t xml:space="preserve">Sede Buenos Aires: Leandro </w:t>
-    </w:r>
-    <w:proofErr w:type="spellStart"/>
-    <w:r>
-      <w:rPr>
-        <w:rFonts w:ascii="Arial" w:hAnsi="Arial" w:cs="Arial"/>
-        <w:spacing w:val="4"/>
-        <w:w w:val="90"/>
-        <w:sz w:val="15"/>
-        <w:szCs w:val="15"/>
-      </w:rPr>
-      <w:t>Alem</w:t>
-    </w:r>
-    <w:proofErr w:type="spellEnd"/>
-    <w:r>
-      <w:rPr>
-        <w:rFonts w:ascii="Arial" w:hAnsi="Arial" w:cs="Arial"/>
-        <w:spacing w:val="4"/>
-        <w:w w:val="90"/>
-        <w:sz w:val="15"/>
-        <w:szCs w:val="15"/>
-      </w:rPr>
-      <w:t xml:space="preserve"> 449 Tel: +54 11 5554 3400 - Oficina Montevideo: Convención 1343 Tel: +598 2902 0085</w:t>
+      <w:t>Sede Buenos Aires: Leandro Alem 449 Tel: +54 11 5554 3400 - Oficina Montevideo: Convención 1343 Tel: +598 2902 0085</w:t>
     </w:r>
   </w:p>
   <w:p>
@@ -1483,28 +1206,23 @@
       <w:tabs>
         <w:tab w:val="clear" w:pos="4252"/>
         <w:tab w:val="clear" w:pos="8504"/>
-        <w:tab w:val="left" w:pos="2459"/>
       </w:tabs>
-      <w:ind w:left="-567"/>
+      <w:spacing w:after="240"/>
+      <w:jc w:val="center"/>
     </w:pPr>
     <w:r>
       <w:rPr>
+        <w:rFonts w:ascii="Arial" w:hAnsi="Arial" w:cs="Arial"/>
         <w:noProof/>
+        <w:sz w:val="20"/>
+        <w:szCs w:val="20"/>
         <w:lang w:val="es-419" w:eastAsia="es-419"/>
       </w:rPr>
       <w:drawing>
-        <wp:anchor distT="0" distB="0" distL="114300" distR="114300" simplePos="0" relativeHeight="251682816" behindDoc="1" locked="0" layoutInCell="1" allowOverlap="1" wp14:anchorId="026D36EF" wp14:editId="32E125E6">
-          <wp:simplePos x="0" y="0"/>
-          <wp:positionH relativeFrom="column">
-            <wp:posOffset>-1076325</wp:posOffset>
-          </wp:positionH>
-          <wp:positionV relativeFrom="paragraph">
-            <wp:posOffset>-271590</wp:posOffset>
-          </wp:positionV>
-          <wp:extent cx="520995" cy="10749516"/>
+        <wp:inline distT="0" distB="0" distL="0" distR="0">
+          <wp:extent cx="2409825" cy="1333500"/>
           <wp:effectExtent l="0" t="0" r="0" b="0"/>
-          <wp:wrapNone/>
-          <wp:docPr id="6" name="Imagen 6" descr="S:\0 secgral\DISEÑOS\SG - IMAGEN INSTITUCIONAL - PAPELERIA\2. Hoja Mebretada\2. Hoja Membretada Salto Grande - CURVAS para Imprenta_2_2-01.jpg"/>
+          <wp:docPr id="25" name="Imagen 25" descr="Nuevo Logotipo SG con fondo transparente"/>
           <wp:cNvGraphicFramePr>
             <a:graphicFrameLocks xmlns:a="http://schemas.openxmlformats.org/drawingml/2006/main" noChangeAspect="1"/>
           </wp:cNvGraphicFramePr>
@@ -1512,7 +1230,7 @@
             <a:graphicData uri="http://schemas.openxmlformats.org/drawingml/2006/picture">
               <pic:pic xmlns:pic="http://schemas.openxmlformats.org/drawingml/2006/picture">
                 <pic:nvPicPr>
-                  <pic:cNvPr id="0" name="Picture 3" descr="S:\0 secgral\DISEÑOS\SG - IMAGEN INSTITUCIONAL - PAPELERIA\2. Hoja Mebretada\2. Hoja Membretada Salto Grande - CURVAS para Imprenta_2_2-01.jpg"/>
+                  <pic:cNvPr id="0" name="Picture 51" descr="Nuevo Logotipo SG con fondo transparente"/>
                   <pic:cNvPicPr>
                     <a:picLocks noChangeAspect="1" noChangeArrowheads="1"/>
                   </pic:cNvPicPr>
@@ -1533,7 +1251,7 @@
                 <pic:spPr bwMode="auto">
                   <a:xfrm>
                     <a:off x="0" y="0"/>
-                    <a:ext cx="520995" cy="10749516"/>
+                    <a:ext cx="2409825" cy="1333500"/>
                   </a:xfrm>
                   <a:prstGeom prst="rect">
                     <a:avLst/>
@@ -1546,126 +1264,9 @@
               </pic:pic>
             </a:graphicData>
           </a:graphic>
-          <wp14:sizeRelH relativeFrom="margin">
-            <wp14:pctWidth>0</wp14:pctWidth>
-          </wp14:sizeRelH>
-          <wp14:sizeRelV relativeFrom="margin">
-            <wp14:pctHeight>0</wp14:pctHeight>
-          </wp14:sizeRelV>
-        </wp:anchor>
+        </wp:inline>
       </w:drawing>
     </w:r>
-    <w:r>
-      <w:rPr>
-        <w:rFonts w:ascii="Arial" w:hAnsi="Arial" w:cs="Arial"/>
-        <w:noProof/>
-        <w:sz w:val="20"/>
-        <w:szCs w:val="20"/>
-        <w:lang w:val="es-419" w:eastAsia="es-419"/>
-      </w:rPr>
-      <w:drawing>
-        <wp:anchor distT="0" distB="0" distL="114300" distR="114300" simplePos="0" relativeHeight="251674624" behindDoc="0" locked="0" layoutInCell="1" allowOverlap="1" wp14:anchorId="0277AF71" wp14:editId="44924616">
-          <wp:simplePos x="0" y="0"/>
-          <wp:positionH relativeFrom="column">
-            <wp:posOffset>-358140</wp:posOffset>
-          </wp:positionH>
-          <wp:positionV relativeFrom="paragraph">
-            <wp:posOffset>112395</wp:posOffset>
-          </wp:positionV>
-          <wp:extent cx="1681480" cy="866775"/>
-          <wp:effectExtent l="0" t="0" r="0" b="9525"/>
-          <wp:wrapSquare wrapText="bothSides"/>
-          <wp:docPr id="7" name="Imagen 7" descr="S:\0 secgral\DISEÑOS\SG - IMAGEN INSTITUCIONAL - Papeleria - Formularios\2. Hoja Mebretada\2. Hoja Membretada Salto Grande -3-02.png"/>
-          <wp:cNvGraphicFramePr>
-            <a:graphicFrameLocks xmlns:a="http://schemas.openxmlformats.org/drawingml/2006/main" noChangeAspect="1"/>
-          </wp:cNvGraphicFramePr>
-          <a:graphic xmlns:a="http://schemas.openxmlformats.org/drawingml/2006/main">
-            <a:graphicData uri="http://schemas.openxmlformats.org/drawingml/2006/picture">
-              <pic:pic xmlns:pic="http://schemas.openxmlformats.org/drawingml/2006/picture">
-                <pic:nvPicPr>
-                  <pic:cNvPr id="0" name="Picture 6" descr="S:\0 secgral\DISEÑOS\SG - IMAGEN INSTITUCIONAL - Papeleria - Formularios\2. Hoja Mebretada\2. Hoja Membretada Salto Grande -3-02.png"/>
-                  <pic:cNvPicPr>
-                    <a:picLocks noChangeAspect="1" noChangeArrowheads="1"/>
-                  </pic:cNvPicPr>
-                </pic:nvPicPr>
-                <pic:blipFill>
-                  <a:blip r:embed="rId2">
-                    <a:extLst>
-                      <a:ext uri="{28A0092B-C50C-407E-A947-70E740481C1C}">
-                        <a14:useLocalDpi xmlns:a14="http://schemas.microsoft.com/office/drawing/2010/main" val="0"/>
-                      </a:ext>
-                    </a:extLst>
-                  </a:blip>
-                  <a:srcRect/>
-                  <a:stretch>
-                    <a:fillRect/>
-                  </a:stretch>
-                </pic:blipFill>
-                <pic:spPr bwMode="auto">
-                  <a:xfrm>
-                    <a:off x="0" y="0"/>
-                    <a:ext cx="1681480" cy="866775"/>
-                  </a:xfrm>
-                  <a:prstGeom prst="rect">
-                    <a:avLst/>
-                  </a:prstGeom>
-                  <a:noFill/>
-                  <a:ln>
-                    <a:noFill/>
-                  </a:ln>
-                </pic:spPr>
-              </pic:pic>
-            </a:graphicData>
-          </a:graphic>
-        </wp:anchor>
-      </w:drawing>
-    </w:r>
-    <w:r>
-      <w:rPr>
-        <w:rFonts w:ascii="Arial" w:hAnsi="Arial" w:cs="Arial"/>
-        <w:noProof/>
-        <w:sz w:val="20"/>
-        <w:szCs w:val="20"/>
-        <w:lang w:val="es-ES" w:eastAsia="es-ES"/>
-      </w:rPr>
-      <w:t xml:space="preserve"> </w:t>
-    </w:r>
-    <w:r>
-      <w:tab/>
-    </w:r>
-  </w:p>
-  <w:p>
-    <w:pPr>
-      <w:pStyle w:val="Encabezado"/>
-      <w:tabs>
-        <w:tab w:val="clear" w:pos="4252"/>
-        <w:tab w:val="clear" w:pos="8504"/>
-        <w:tab w:val="left" w:pos="2459"/>
-      </w:tabs>
-      <w:ind w:left="-567"/>
-    </w:pPr>
-  </w:p>
-  <w:p>
-    <w:pPr>
-      <w:pStyle w:val="Encabezado"/>
-      <w:tabs>
-        <w:tab w:val="clear" w:pos="4252"/>
-        <w:tab w:val="clear" w:pos="8504"/>
-        <w:tab w:val="left" w:pos="2459"/>
-      </w:tabs>
-      <w:ind w:left="-567"/>
-    </w:pPr>
-  </w:p>
-  <w:p>
-    <w:pPr>
-      <w:pStyle w:val="Encabezado"/>
-      <w:tabs>
-        <w:tab w:val="clear" w:pos="4252"/>
-        <w:tab w:val="clear" w:pos="8504"/>
-        <w:tab w:val="left" w:pos="2459"/>
-      </w:tabs>
-      <w:ind w:left="-567"/>
-    </w:pPr>
   </w:p>
   <w:p>
     <w:pPr>
@@ -1677,6 +1278,11 @@
       </w:tabs>
       <w:ind w:left="-567" w:right="-568"/>
       <w:jc w:val="right"/>
+      <w:rPr>
+        <w:rFonts w:ascii="Arial" w:hAnsi="Arial" w:cs="Arial"/>
+        <w:sz w:val="20"/>
+        <w:szCs w:val="20"/>
+      </w:rPr>
     </w:pPr>
     <w:r>
       <w:rPr>
@@ -1686,16 +1292,16 @@
       <mc:AlternateContent>
         <mc:Choice Requires="wps">
           <w:drawing>
-            <wp:anchor distT="4294967295" distB="4294967295" distL="114300" distR="114300" simplePos="0" relativeHeight="251676672" behindDoc="0" locked="0" layoutInCell="1" allowOverlap="1" wp14:anchorId="3A979123" wp14:editId="63A7BFB5">
+            <wp:anchor distT="4294967295" distB="4294967295" distL="114300" distR="114300" simplePos="0" relativeHeight="251657216" behindDoc="0" locked="0" layoutInCell="1" allowOverlap="1" wp14:anchorId="3A979123" wp14:editId="63A7BFB5">
               <wp:simplePos x="0" y="0"/>
               <wp:positionH relativeFrom="column">
-                <wp:posOffset>1579938</wp:posOffset>
+                <wp:posOffset>-89536</wp:posOffset>
               </wp:positionH>
               <wp:positionV relativeFrom="paragraph">
-                <wp:posOffset>208552</wp:posOffset>
+                <wp:posOffset>208280</wp:posOffset>
               </wp:positionV>
-              <wp:extent cx="4168239" cy="0"/>
-              <wp:effectExtent l="0" t="0" r="22860" b="19050"/>
+              <wp:extent cx="5835015" cy="0"/>
+              <wp:effectExtent l="0" t="0" r="32385" b="19050"/>
               <wp:wrapNone/>
               <wp:docPr id="1" name="3 Conector recto"/>
               <wp:cNvGraphicFramePr>
@@ -1710,7 +1316,7 @@
                     <wps:spPr>
                       <a:xfrm>
                         <a:off x="0" y="0"/>
-                        <a:ext cx="4168239" cy="0"/>
+                        <a:ext cx="5835015" cy="0"/>
                       </a:xfrm>
                       <a:prstGeom prst="line">
                         <a:avLst/>
@@ -1742,7 +1348,7 @@
         </mc:Choice>
         <mc:Fallback>
           <w:pict>
-            <v:line w14:anchorId="6495B933" id="3 Conector recto" o:spid="_x0000_s1026" style="position:absolute;z-index:251676672;visibility:visible;mso-wrap-style:square;mso-width-percent:0;mso-height-percent:0;mso-wrap-distance-left:9pt;mso-wrap-distance-top:-3e-5mm;mso-wrap-distance-right:9pt;mso-wrap-distance-bottom:-3e-5mm;mso-position-horizontal:absolute;mso-position-horizontal-relative:text;mso-position-vertical:absolute;mso-position-vertical-relative:text;mso-width-percent:0;mso-height-percent:0;mso-width-relative:margin;mso-height-relative:page" from="124.4pt,16.4pt" to="452.6pt,16.4pt" o:gfxdata="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">
+            <v:line w14:anchorId="5A35CC27" id="3 Conector recto" o:spid="_x0000_s1026" style="position:absolute;z-index:251657216;visibility:visible;mso-wrap-style:square;mso-width-percent:0;mso-height-percent:0;mso-wrap-distance-left:9pt;mso-wrap-distance-top:-3e-5mm;mso-wrap-distance-right:9pt;mso-wrap-distance-bottom:-3e-5mm;mso-position-horizontal:absolute;mso-position-horizontal-relative:text;mso-position-vertical:absolute;mso-position-vertical-relative:text;mso-width-percent:0;mso-height-percent:0;mso-width-relative:margin;mso-height-relative:page" from="-7.05pt,16.4pt" to="452.4pt,16.4pt" o:gfxdata="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">
               <o:lock v:ext="edit" shapetype="f"/>
             </v:line>
           </w:pict>
@@ -1751,37 +1357,22 @@
     </w:r>
     <w:r>
       <w:rPr>
+        <w:b/>
+        <w:noProof/>
+        <w:lang w:eastAsia="es-419"/>
+      </w:rPr>
+      <w:t xml:space="preserve"> </w:t>
+    </w:r>
+    <w:r>
+      <w:rPr>
         <w:rFonts w:ascii="Arial" w:hAnsi="Arial" w:cs="Arial"/>
         <w:b/>
+        <w:noProof/>
         <w:sz w:val="20"/>
-      </w:rPr>
-      <w:t xml:space="preserve">Reporte PSP – </w:t>
-    </w:r>
-    <w:r>
-      <w:rPr>
-        <w:rFonts w:ascii="Arial" w:hAnsi="Arial" w:cs="Arial"/>
-        <w:b/>
-        <w:sz w:val="20"/>
-      </w:rPr>
-      <w:t>{</w:t>
-    </w:r>
-    <w:proofErr w:type="spellStart"/>
-    <w:r>
-      <w:rPr>
-        <w:rFonts w:ascii="Arial" w:hAnsi="Arial" w:cs="Arial"/>
-        <w:b/>
-        <w:sz w:val="20"/>
-      </w:rPr>
-      <w:t>GrupoAccion</w:t>
-    </w:r>
-    <w:proofErr w:type="spellEnd"/>
-    <w:r>
-      <w:rPr>
-        <w:rFonts w:ascii="Arial" w:hAnsi="Arial" w:cs="Arial"/>
-        <w:b/>
-        <w:sz w:val="20"/>
-      </w:rPr>
-      <w:t>}</w:t>
+        <w:szCs w:val="20"/>
+        <w:lang w:eastAsia="es-419"/>
+      </w:rPr>
+      <w:t>Reporte PSP – {GrupoAccion}</w:t>
     </w:r>
   </w:p>
 </w:hdr>
@@ -1993,118 +1584,6 @@
     </w:lvl>
   </w:abstractNum>
   <w:abstractNum w:abstractNumId="2" w15:restartNumberingAfterBreak="0">
-    <w:nsid w:val="450232D1"/>
-    <w:multiLevelType w:val="hybridMultilevel"/>
-    <w:tmpl w:val="E7B0DF34"/>
-    <w:lvl w:ilvl="0" w:tplc="203E51AE">
-      <w:numFmt w:val="bullet"/>
-      <w:lvlText w:val=""/>
-      <w:lvlJc w:val="left"/>
-      <w:pPr>
-        <w:ind w:left="1006" w:hanging="360"/>
-      </w:pPr>
-      <w:rPr>
-        <w:rFonts w:ascii="Symbol" w:eastAsia="Calibri" w:hAnsi="Symbol" w:cs="Arial" w:hint="default"/>
-      </w:rPr>
-    </w:lvl>
-    <w:lvl w:ilvl="1" w:tplc="2C0A0003" w:tentative="1">
-      <w:start w:val="1"/>
-      <w:numFmt w:val="bullet"/>
-      <w:lvlText w:val="o"/>
-      <w:lvlJc w:val="left"/>
-      <w:pPr>
-        <w:ind w:left="1726" w:hanging="360"/>
-      </w:pPr>
-      <w:rPr>
-        <w:rFonts w:ascii="Courier New" w:hAnsi="Courier New" w:cs="Courier New" w:hint="default"/>
-      </w:rPr>
-    </w:lvl>
-    <w:lvl w:ilvl="2" w:tplc="2C0A0005" w:tentative="1">
-      <w:start w:val="1"/>
-      <w:numFmt w:val="bullet"/>
-      <w:lvlText w:val=""/>
-      <w:lvlJc w:val="left"/>
-      <w:pPr>
-        <w:ind w:left="2446" w:hanging="360"/>
-      </w:pPr>
-      <w:rPr>
-        <w:rFonts w:ascii="Wingdings" w:hAnsi="Wingdings" w:hint="default"/>
-      </w:rPr>
-    </w:lvl>
-    <w:lvl w:ilvl="3" w:tplc="2C0A0001" w:tentative="1">
-      <w:start w:val="1"/>
-      <w:numFmt w:val="bullet"/>
-      <w:lvlText w:val=""/>
-      <w:lvlJc w:val="left"/>
-      <w:pPr>
-        <w:ind w:left="3166" w:hanging="360"/>
-      </w:pPr>
-      <w:rPr>
-        <w:rFonts w:ascii="Symbol" w:hAnsi="Symbol" w:hint="default"/>
-      </w:rPr>
-    </w:lvl>
-    <w:lvl w:ilvl="4" w:tplc="2C0A0003" w:tentative="1">
-      <w:start w:val="1"/>
-      <w:numFmt w:val="bullet"/>
-      <w:lvlText w:val="o"/>
-      <w:lvlJc w:val="left"/>
-      <w:pPr>
-        <w:ind w:left="3886" w:hanging="360"/>
-      </w:pPr>
-      <w:rPr>
-        <w:rFonts w:ascii="Courier New" w:hAnsi="Courier New" w:cs="Courier New" w:hint="default"/>
-      </w:rPr>
-    </w:lvl>
-    <w:lvl w:ilvl="5" w:tplc="2C0A0005" w:tentative="1">
-      <w:start w:val="1"/>
-      <w:numFmt w:val="bullet"/>
-      <w:lvlText w:val=""/>
-      <w:lvlJc w:val="left"/>
-      <w:pPr>
-        <w:ind w:left="4606" w:hanging="360"/>
-      </w:pPr>
-      <w:rPr>
-        <w:rFonts w:ascii="Wingdings" w:hAnsi="Wingdings" w:hint="default"/>
-      </w:rPr>
-    </w:lvl>
-    <w:lvl w:ilvl="6" w:tplc="2C0A0001" w:tentative="1">
-      <w:start w:val="1"/>
-      <w:numFmt w:val="bullet"/>
-      <w:lvlText w:val=""/>
-      <w:lvlJc w:val="left"/>
-      <w:pPr>
-        <w:ind w:left="5326" w:hanging="360"/>
-      </w:pPr>
-      <w:rPr>
-        <w:rFonts w:ascii="Symbol" w:hAnsi="Symbol" w:hint="default"/>
-      </w:rPr>
-    </w:lvl>
-    <w:lvl w:ilvl="7" w:tplc="2C0A0003" w:tentative="1">
-      <w:start w:val="1"/>
-      <w:numFmt w:val="bullet"/>
-      <w:lvlText w:val="o"/>
-      <w:lvlJc w:val="left"/>
-      <w:pPr>
-        <w:ind w:left="6046" w:hanging="360"/>
-      </w:pPr>
-      <w:rPr>
-        <w:rFonts w:ascii="Courier New" w:hAnsi="Courier New" w:cs="Courier New" w:hint="default"/>
-      </w:rPr>
-    </w:lvl>
-    <w:lvl w:ilvl="8" w:tplc="2C0A0005" w:tentative="1">
-      <w:start w:val="1"/>
-      <w:numFmt w:val="bullet"/>
-      <w:lvlText w:val=""/>
-      <w:lvlJc w:val="left"/>
-      <w:pPr>
-        <w:ind w:left="6766" w:hanging="360"/>
-      </w:pPr>
-      <w:rPr>
-        <w:rFonts w:ascii="Wingdings" w:hAnsi="Wingdings" w:hint="default"/>
-      </w:rPr>
-    </w:lvl>
-  </w:abstractNum>
-  <w:abstractNum w:abstractNumId="3" w15:restartNumberingAfterBreak="0">
     <w:nsid w:val="57186C80"/>
     <w:multiLevelType w:val="hybridMultilevel"/>
     <w:tmpl w:val="4F7E0998"/>
@@ -2222,7 +1701,7 @@
       </w:pPr>
     </w:lvl>
   </w:abstractNum>
-  <w:abstractNum w:abstractNumId="4" w15:restartNumberingAfterBreak="0">
+  <w:abstractNum w:abstractNumId="3" w15:restartNumberingAfterBreak="0">
     <w:nsid w:val="68D44EA5"/>
     <w:multiLevelType w:val="hybridMultilevel"/>
     <w:tmpl w:val="8ECA771E"/>
@@ -2311,7 +1790,7 @@
       </w:pPr>
     </w:lvl>
   </w:abstractNum>
-  <w:abstractNum w:abstractNumId="5" w15:restartNumberingAfterBreak="0">
+  <w:abstractNum w:abstractNumId="4" w15:restartNumberingAfterBreak="0">
     <w:nsid w:val="6D884020"/>
     <w:multiLevelType w:val="hybridMultilevel"/>
     <w:tmpl w:val="0742C39A"/>
@@ -2434,115 +1913,20 @@
       </w:pPr>
     </w:lvl>
   </w:abstractNum>
-  <w:abstractNum w:abstractNumId="6" w15:restartNumberingAfterBreak="0">
-    <w:nsid w:val="720A28DC"/>
-    <w:multiLevelType w:val="hybridMultilevel"/>
-    <w:tmpl w:val="8ECA771E"/>
-    <w:lvl w:ilvl="0" w:tplc="DC80B8A8">
-      <w:start w:val="1"/>
-      <w:numFmt w:val="decimal"/>
-      <w:lvlText w:val="%1-"/>
-      <w:lvlJc w:val="left"/>
-      <w:pPr>
-        <w:ind w:left="786" w:hanging="360"/>
-      </w:pPr>
-      <w:rPr>
-        <w:rFonts w:hint="default"/>
-      </w:rPr>
-    </w:lvl>
-    <w:lvl w:ilvl="1" w:tplc="2C0A0019" w:tentative="1">
-      <w:start w:val="1"/>
-      <w:numFmt w:val="lowerLetter"/>
-      <w:lvlText w:val="%2."/>
-      <w:lvlJc w:val="left"/>
-      <w:pPr>
-        <w:ind w:left="1440" w:hanging="360"/>
-      </w:pPr>
-    </w:lvl>
-    <w:lvl w:ilvl="2" w:tplc="2C0A001B" w:tentative="1">
-      <w:start w:val="1"/>
-      <w:numFmt w:val="lowerRoman"/>
-      <w:lvlText w:val="%3."/>
-      <w:lvlJc w:val="right"/>
-      <w:pPr>
-        <w:ind w:left="2160" w:hanging="180"/>
-      </w:pPr>
-    </w:lvl>
-    <w:lvl w:ilvl="3" w:tplc="2C0A000F" w:tentative="1">
-      <w:start w:val="1"/>
-      <w:numFmt w:val="decimal"/>
-      <w:lvlText w:val="%4."/>
-      <w:lvlJc w:val="left"/>
-      <w:pPr>
-        <w:ind w:left="2880" w:hanging="360"/>
-      </w:pPr>
-    </w:lvl>
-    <w:lvl w:ilvl="4" w:tplc="2C0A0019" w:tentative="1">
-      <w:start w:val="1"/>
-      <w:numFmt w:val="lowerLetter"/>
-      <w:lvlText w:val="%5."/>
-      <w:lvlJc w:val="left"/>
-      <w:pPr>
-        <w:ind w:left="3600" w:hanging="360"/>
-      </w:pPr>
-    </w:lvl>
-    <w:lvl w:ilvl="5" w:tplc="2C0A001B" w:tentative="1">
-      <w:start w:val="1"/>
-      <w:numFmt w:val="lowerRoman"/>
-      <w:lvlText w:val="%6."/>
-      <w:lvlJc w:val="right"/>
-      <w:pPr>
-        <w:ind w:left="4320" w:hanging="180"/>
-      </w:pPr>
-    </w:lvl>
-    <w:lvl w:ilvl="6" w:tplc="2C0A000F" w:tentative="1">
-      <w:start w:val="1"/>
-      <w:numFmt w:val="decimal"/>
-      <w:lvlText w:val="%7."/>
-      <w:lvlJc w:val="left"/>
-      <w:pPr>
-        <w:ind w:left="5040" w:hanging="360"/>
-      </w:pPr>
-    </w:lvl>
-    <w:lvl w:ilvl="7" w:tplc="2C0A0019" w:tentative="1">
-      <w:start w:val="1"/>
-      <w:numFmt w:val="lowerLetter"/>
-      <w:lvlText w:val="%8."/>
-      <w:lvlJc w:val="left"/>
-      <w:pPr>
-        <w:ind w:left="5760" w:hanging="360"/>
-      </w:pPr>
-    </w:lvl>
-    <w:lvl w:ilvl="8" w:tplc="2C0A001B" w:tentative="1">
-      <w:start w:val="1"/>
-      <w:numFmt w:val="lowerRoman"/>
-      <w:lvlText w:val="%9."/>
-      <w:lvlJc w:val="right"/>
-      <w:pPr>
-        <w:ind w:left="6480" w:hanging="180"/>
-      </w:pPr>
-    </w:lvl>
-  </w:abstractNum>
   <w:num w:numId="1">
-    <w:abstractNumId w:val="5"/>
+    <w:abstractNumId w:val="4"/>
   </w:num>
   <w:num w:numId="2">
     <w:abstractNumId w:val="1"/>
   </w:num>
   <w:num w:numId="3">
-    <w:abstractNumId w:val="3"/>
+    <w:abstractNumId w:val="2"/>
   </w:num>
   <w:num w:numId="4">
     <w:abstractNumId w:val="0"/>
   </w:num>
   <w:num w:numId="5">
-    <w:abstractNumId w:val="2"/>
-  </w:num>
-  <w:num w:numId="6">
-    <w:abstractNumId w:val="4"/>
-  </w:num>
-  <w:num w:numId="7">
-    <w:abstractNumId w:val="6"/>
+    <w:abstractNumId w:val="3"/>
   </w:num>
 </w:numbering>
 </file>
@@ -3744,7 +3128,7 @@
 </file>
 
 <file path=customXml/itemProps1.xml><?xml version="1.0" encoding="utf-8"?>
-<ds:datastoreItem xmlns:ds="http://schemas.openxmlformats.org/officeDocument/2006/customXml" ds:itemID="{FE1B407F-E8B1-4E2D-B2DC-55C8D33B42DE}">
+<ds:datastoreItem xmlns:ds="http://schemas.openxmlformats.org/officeDocument/2006/customXml" ds:itemID="{8B2494AD-A7C8-4E19-A55F-9874130648D3}">
   <ds:schemaRefs>
     <ds:schemaRef ds:uri="http://schemas.openxmlformats.org/officeDocument/2006/bibliography"/>
   </ds:schemaRefs>

</xml_diff>